<commit_message>
changed a few dates around
</commit_message>
<xml_diff>
--- a/toc/updated-timeline.docx
+++ b/toc/updated-timeline.docx
@@ -223,7 +223,10 @@
           <w:tcPr>
             <w:tcW w:w="1270" w:type="dxa"/>
           </w:tcPr>
-          <w:p/>
+          <w:p>
+            <w:bookmarkStart w:id="0" w:name="_GoBack"/>
+            <w:bookmarkEnd w:id="0"/>
+          </w:p>
         </w:tc>
         <w:tc>
           <w:tcPr>
@@ -656,10 +659,7 @@
           </w:tcPr>
           <w:p>
             <w:r>
-              <w:t>6/</w:t>
-            </w:r>
-            <w:r>
-              <w:t>23</w:t>
+              <w:t>7/21</w:t>
             </w:r>
             <w:r>
               <w:t>/2013</w:t>
@@ -698,9 +698,6 @@
             <w:tcW w:w="1769" w:type="dxa"/>
           </w:tcPr>
           <w:p>
-            <w:pPr>
-              <w:jc w:val="center"/>
-            </w:pPr>
             <w:r>
               <w:t>Finding Your Inner Security Data Scientist</w:t>
             </w:r>
@@ -732,13 +729,10 @@
           </w:tcPr>
           <w:p>
             <w:r>
-              <w:t>7/2</w:t>
-            </w:r>
-            <w:r>
-              <w:t>1</w:t>
-            </w:r>
-            <w:r>
-              <w:t>/2013</w:t>
+              <w:t>6/23/</w:t>
+            </w:r>
+            <w:r>
+              <w:t>2013</w:t>
             </w:r>
           </w:p>
         </w:tc>
@@ -850,9 +844,6 @@
             <w:tcW w:w="1769" w:type="dxa"/>
           </w:tcPr>
           <w:p>
-            <w:pPr>
-              <w:jc w:val="center"/>
-            </w:pPr>
             <w:r>
               <w:t>Tuning The Right Frequency: Security Analysis By The Numbers</w:t>
             </w:r>
@@ -918,9 +909,6 @@
             <w:tcW w:w="1769" w:type="dxa"/>
           </w:tcPr>
           <w:p>
-            <w:pPr>
-              <w:jc w:val="center"/>
-            </w:pPr>
             <w:r>
               <w:t>Knowing When 35 == 37: Finding The True Messages In Security Data</w:t>
             </w:r>
@@ -1310,8 +1298,6 @@
             <w:r>
               <w:t>Bob</w:t>
             </w:r>
-            <w:bookmarkStart w:id="0" w:name="_GoBack"/>
-            <w:bookmarkEnd w:id="0"/>
           </w:p>
         </w:tc>
       </w:tr>
@@ -1362,7 +1348,7 @@
           </w:tcPr>
           <w:p>
             <w:r>
-              <w:t>9/29</w:t>
+              <w:t>10/27</w:t>
             </w:r>
             <w:r>
               <w:t>/2013</w:t>
@@ -1579,7 +1565,7 @@
   <w:abstractNum w:abstractNumId="0">
     <w:nsid w:val="FFFFFF1D"/>
     <w:multiLevelType w:val="multilevel"/>
-    <w:tmpl w:val="0E1E0BB8"/>
+    <w:tmpl w:val="D51417B0"/>
     <w:lvl w:ilvl="0">
       <w:start w:val="1"/>
       <w:numFmt w:val="bullet"/>

</xml_diff>